<commit_message>
Added minor change to P1 regarding optimization
</commit_message>
<xml_diff>
--- a/HW2.docx
+++ b/HW2.docx
@@ -1,6 +1,6 @@
 
 <file path=word/document.xml><?xml version="1.0" encoding="utf-8"?>
-<w:document xmlns:wpc="http://schemas.microsoft.com/office/word/2010/wordprocessingCanvas" xmlns:cx="http://schemas.microsoft.com/office/drawing/2014/chartex" xmlns:cx1="http://schemas.microsoft.com/office/drawing/2015/9/8/chartex" xmlns:cx2="http://schemas.microsoft.com/office/drawing/2015/10/21/chartex" xmlns:cx3="http://schemas.microsoft.com/office/drawing/2016/5/9/chartex" xmlns:cx4="http://schemas.microsoft.com/office/drawing/2016/5/10/chartex" xmlns:cx5="http://schemas.microsoft.com/office/drawing/2016/5/11/chartex" xmlns:mc="http://schemas.openxmlformats.org/markup-compatibility/2006" xmlns:o="urn:schemas-microsoft-com:office:office" xmlns:r="http://schemas.openxmlformats.org/officeDocument/2006/relationships" xmlns:m="http://schemas.openxmlformats.org/officeDocument/2006/math" xmlns:v="urn:schemas-microsoft-com:vml" xmlns:wp14="http://schemas.microsoft.com/office/word/2010/wordprocessingDrawing" xmlns:wp="http://schemas.openxmlformats.org/drawingml/2006/wordprocessingDrawing" xmlns:w10="urn:schemas-microsoft-com:office:word" xmlns:w="http://schemas.openxmlformats.org/wordprocessingml/2006/main" xmlns:w14="http://schemas.microsoft.com/office/word/2010/wordml" xmlns:w15="http://schemas.microsoft.com/office/word/2012/wordml" xmlns:w16se="http://schemas.microsoft.com/office/word/2015/wordml/symex" xmlns:wpg="http://schemas.microsoft.com/office/word/2010/wordprocessingGroup" xmlns:wpi="http://schemas.microsoft.com/office/word/2010/wordprocessingInk" xmlns:wne="http://schemas.microsoft.com/office/word/2006/wordml" xmlns:wps="http://schemas.microsoft.com/office/word/2010/wordprocessingShape" mc:Ignorable="w14 w15 w16se wp14">
+<w:document xmlns:wpc="http://schemas.microsoft.com/office/word/2010/wordprocessingCanvas" xmlns:cx="http://schemas.microsoft.com/office/drawing/2014/chartex" xmlns:cx1="http://schemas.microsoft.com/office/drawing/2015/9/8/chartex" xmlns:cx2="http://schemas.microsoft.com/office/drawing/2015/10/21/chartex" xmlns:cx3="http://schemas.microsoft.com/office/drawing/2016/5/9/chartex" xmlns:cx4="http://schemas.microsoft.com/office/drawing/2016/5/10/chartex" xmlns:cx5="http://schemas.microsoft.com/office/drawing/2016/5/11/chartex" xmlns:cx6="http://schemas.microsoft.com/office/drawing/2016/5/12/chartex" xmlns:cx7="http://schemas.microsoft.com/office/drawing/2016/5/13/chartex" xmlns:cx8="http://schemas.microsoft.com/office/drawing/2016/5/14/chartex" xmlns:mc="http://schemas.openxmlformats.org/markup-compatibility/2006" xmlns:o="urn:schemas-microsoft-com:office:office" xmlns:r="http://schemas.openxmlformats.org/officeDocument/2006/relationships" xmlns:m="http://schemas.openxmlformats.org/officeDocument/2006/math" xmlns:v="urn:schemas-microsoft-com:vml" xmlns:wp14="http://schemas.microsoft.com/office/word/2010/wordprocessingDrawing" xmlns:wp="http://schemas.openxmlformats.org/drawingml/2006/wordprocessingDrawing" xmlns:w10="urn:schemas-microsoft-com:office:word" xmlns:w="http://schemas.openxmlformats.org/wordprocessingml/2006/main" xmlns:w14="http://schemas.microsoft.com/office/word/2010/wordml" xmlns:w15="http://schemas.microsoft.com/office/word/2012/wordml" xmlns:w16cid="http://schemas.microsoft.com/office/word/2016/wordml/cid" xmlns:w16se="http://schemas.microsoft.com/office/word/2015/wordml/symex" xmlns:wpg="http://schemas.microsoft.com/office/word/2010/wordprocessingGroup" xmlns:wpi="http://schemas.microsoft.com/office/word/2010/wordprocessingInk" xmlns:wne="http://schemas.microsoft.com/office/word/2006/wordml" xmlns:wps="http://schemas.microsoft.com/office/word/2010/wordprocessingShape" mc:Ignorable="w14 w15 w16se w16cid wp14">
   <w:body>
     <w:p>
       <w:r>
@@ -67,23 +67,11 @@
       </w:r>
       <w:proofErr w:type="spellEnd"/>
       <w:r>
-        <w:t>, [ebp-</w:t>
-      </w:r>
-      <w:r>
-        <w:t>4</w:t>
-      </w:r>
-      <w:r>
-        <w:t>]</w:t>
-      </w:r>
-      <w:r>
-        <w:tab/>
-        <w:t xml:space="preserve">; Move </w:t>
-      </w:r>
-      <w:r>
-        <w:t>x</w:t>
-      </w:r>
-      <w:r>
-        <w:t xml:space="preserve"> to </w:t>
+        <w:t>, [ebp-4]</w:t>
+      </w:r>
+      <w:r>
+        <w:tab/>
+        <w:t xml:space="preserve">; Move x to </w:t>
       </w:r>
       <w:proofErr w:type="spellStart"/>
       <w:r>
@@ -327,11 +315,13 @@
         <w:tab/>
         <w:t>; Store x (may not be necessary)</w:t>
       </w:r>
+    </w:p>
+    <w:p>
       <w:r>
         <w:br/>
       </w:r>
       <w:r>
-        <w:tab/>
+        <w:t>NOTE: If the optimizer was smart enough, it may also remove the while loop altogether, and just move 0 to x (mov [ebp-4], 0)</w:t>
       </w:r>
     </w:p>
     <w:p>
@@ -342,6 +332,8 @@
         </w:rPr>
         <w:t>Problem 2:</w:t>
       </w:r>
+      <w:bookmarkStart w:id="0" w:name="_GoBack"/>
+      <w:bookmarkEnd w:id="0"/>
     </w:p>
     <w:p>
       <w:r>
@@ -438,6 +430,7 @@
     </w:p>
     <w:p>
       <w:r>
+        <w:lastRenderedPageBreak/>
         <w:t xml:space="preserve">The authors proposed two solutions to address the problems above: optimistic coloring and extending </w:t>
       </w:r>
       <w:proofErr w:type="spellStart"/>
@@ -457,11 +450,7 @@
       </w:r>
       <w:proofErr w:type="spellEnd"/>
       <w:r>
-        <w:t xml:space="preserve"> allocator handled spilling, and effectively solve the “diamond” and “SVD” problems. In </w:t>
-      </w:r>
-      <w:r>
-        <w:lastRenderedPageBreak/>
-        <w:t xml:space="preserve">order to achieve this, they combined </w:t>
+        <w:t xml:space="preserve"> allocator handled spilling, and effectively solve the “diamond” and “SVD” problems. In order to achieve this, they combined </w:t>
       </w:r>
       <w:proofErr w:type="spellStart"/>
       <w:r>
@@ -527,8 +516,6 @@
       <w:r>
         <w:t>, at the cost of a longer compile time</w:t>
       </w:r>
-      <w:bookmarkStart w:id="0" w:name="_GoBack"/>
-      <w:bookmarkEnd w:id="0"/>
       <w:r>
         <w:t xml:space="preserve">. </w:t>
       </w:r>
@@ -599,7 +586,7 @@
 </file>
 
 <file path=word/numbering.xml><?xml version="1.0" encoding="utf-8"?>
-<w:numbering xmlns:wpc="http://schemas.microsoft.com/office/word/2010/wordprocessingCanvas" xmlns:cx="http://schemas.microsoft.com/office/drawing/2014/chartex" xmlns:cx1="http://schemas.microsoft.com/office/drawing/2015/9/8/chartex" xmlns:cx2="http://schemas.microsoft.com/office/drawing/2015/10/21/chartex" xmlns:cx3="http://schemas.microsoft.com/office/drawing/2016/5/9/chartex" xmlns:cx4="http://schemas.microsoft.com/office/drawing/2016/5/10/chartex" xmlns:cx5="http://schemas.microsoft.com/office/drawing/2016/5/11/chartex" xmlns:mc="http://schemas.openxmlformats.org/markup-compatibility/2006" xmlns:o="urn:schemas-microsoft-com:office:office" xmlns:r="http://schemas.openxmlformats.org/officeDocument/2006/relationships" xmlns:m="http://schemas.openxmlformats.org/officeDocument/2006/math" xmlns:v="urn:schemas-microsoft-com:vml" xmlns:wp14="http://schemas.microsoft.com/office/word/2010/wordprocessingDrawing" xmlns:wp="http://schemas.openxmlformats.org/drawingml/2006/wordprocessingDrawing" xmlns:w10="urn:schemas-microsoft-com:office:word" xmlns:w="http://schemas.openxmlformats.org/wordprocessingml/2006/main" xmlns:w14="http://schemas.microsoft.com/office/word/2010/wordml" xmlns:w15="http://schemas.microsoft.com/office/word/2012/wordml" xmlns:w16se="http://schemas.microsoft.com/office/word/2015/wordml/symex" xmlns:wpg="http://schemas.microsoft.com/office/word/2010/wordprocessingGroup" xmlns:wpi="http://schemas.microsoft.com/office/word/2010/wordprocessingInk" xmlns:wne="http://schemas.microsoft.com/office/word/2006/wordml" xmlns:wps="http://schemas.microsoft.com/office/word/2010/wordprocessingShape" mc:Ignorable="w14 w15 w16se wp14">
+<w:numbering xmlns:wpc="http://schemas.microsoft.com/office/word/2010/wordprocessingCanvas" xmlns:cx="http://schemas.microsoft.com/office/drawing/2014/chartex" xmlns:cx1="http://schemas.microsoft.com/office/drawing/2015/9/8/chartex" xmlns:cx2="http://schemas.microsoft.com/office/drawing/2015/10/21/chartex" xmlns:cx3="http://schemas.microsoft.com/office/drawing/2016/5/9/chartex" xmlns:cx4="http://schemas.microsoft.com/office/drawing/2016/5/10/chartex" xmlns:cx5="http://schemas.microsoft.com/office/drawing/2016/5/11/chartex" xmlns:cx6="http://schemas.microsoft.com/office/drawing/2016/5/12/chartex" xmlns:cx7="http://schemas.microsoft.com/office/drawing/2016/5/13/chartex" xmlns:cx8="http://schemas.microsoft.com/office/drawing/2016/5/14/chartex" xmlns:mc="http://schemas.openxmlformats.org/markup-compatibility/2006" xmlns:o="urn:schemas-microsoft-com:office:office" xmlns:r="http://schemas.openxmlformats.org/officeDocument/2006/relationships" xmlns:m="http://schemas.openxmlformats.org/officeDocument/2006/math" xmlns:v="urn:schemas-microsoft-com:vml" xmlns:wp14="http://schemas.microsoft.com/office/word/2010/wordprocessingDrawing" xmlns:wp="http://schemas.openxmlformats.org/drawingml/2006/wordprocessingDrawing" xmlns:w10="urn:schemas-microsoft-com:office:word" xmlns:w="http://schemas.openxmlformats.org/wordprocessingml/2006/main" xmlns:w14="http://schemas.microsoft.com/office/word/2010/wordml" xmlns:w15="http://schemas.microsoft.com/office/word/2012/wordml" xmlns:w16cid="http://schemas.microsoft.com/office/word/2016/wordml/cid" xmlns:w16se="http://schemas.microsoft.com/office/word/2015/wordml/symex" xmlns:wpg="http://schemas.microsoft.com/office/word/2010/wordprocessingGroup" xmlns:wpi="http://schemas.microsoft.com/office/word/2010/wordprocessingInk" xmlns:wne="http://schemas.microsoft.com/office/word/2006/wordml" xmlns:wps="http://schemas.microsoft.com/office/word/2010/wordprocessingShape" mc:Ignorable="w14 w15 w16se w16cid wp14">
   <w:abstractNum w:abstractNumId="0" w15:restartNumberingAfterBreak="0">
     <w:nsid w:val="15411D62"/>
     <w:multiLevelType w:val="hybridMultilevel"/>
@@ -940,7 +927,7 @@
 </file>
 
 <file path=word/styles.xml><?xml version="1.0" encoding="utf-8"?>
-<w:styles xmlns:mc="http://schemas.openxmlformats.org/markup-compatibility/2006" xmlns:r="http://schemas.openxmlformats.org/officeDocument/2006/relationships" xmlns:w="http://schemas.openxmlformats.org/wordprocessingml/2006/main" xmlns:w14="http://schemas.microsoft.com/office/word/2010/wordml" xmlns:w15="http://schemas.microsoft.com/office/word/2012/wordml" xmlns:w16se="http://schemas.microsoft.com/office/word/2015/wordml/symex" mc:Ignorable="w14 w15 w16se">
+<w:styles xmlns:mc="http://schemas.openxmlformats.org/markup-compatibility/2006" xmlns:r="http://schemas.openxmlformats.org/officeDocument/2006/relationships" xmlns:w="http://schemas.openxmlformats.org/wordprocessingml/2006/main" xmlns:w14="http://schemas.microsoft.com/office/word/2010/wordml" xmlns:w15="http://schemas.microsoft.com/office/word/2012/wordml" xmlns:w16cid="http://schemas.microsoft.com/office/word/2016/wordml/cid" xmlns:w16se="http://schemas.microsoft.com/office/word/2015/wordml/symex" mc:Ignorable="w14 w15 w16se w16cid">
   <w:docDefaults>
     <w:rPrDefault>
       <w:rPr>

</xml_diff>